<commit_message>
add check and others
</commit_message>
<xml_diff>
--- a/{项目名称}电缆协作合同模板.docx
+++ b/{项目名称}电缆协作合同模板.docx
@@ -13,11 +13,19 @@
         </w:rPr>
         <w:t>合同编号：</w:t>
       </w:r>
+      <w:proofErr w:type="gramStart"/>
       <w:r>
         <w:rPr>
           <w:rFonts w:hint="eastAsia"/>
         </w:rPr>
-        <w:t>铧国战略电缆</w:t>
+        <w:t>铧</w:t>
+      </w:r>
+      <w:proofErr w:type="gramEnd"/>
+      <w:r>
+        <w:rPr>
+          <w:rFonts w:hint="eastAsia"/>
+        </w:rPr>
+        <w:t>国战略电缆</w:t>
       </w:r>
       <w:r>
         <w:rPr>
@@ -109,8 +117,6 @@
           <w:szCs w:val="36"/>
         </w:rPr>
       </w:pPr>
-      <w:bookmarkStart w:id="0" w:name="_GoBack"/>
-      <w:bookmarkEnd w:id="0"/>
     </w:p>
     <w:p>
       <w:pPr>
@@ -846,13 +852,23 @@
         </w:rPr>
         <w:t>年度电缆战略采购合作协议》（以下简称“战略合作协议”，协议编号：</w:t>
       </w:r>
-      <w:r>
-        <w:rPr>
-          <w:rFonts w:ascii="宋体" w:hAnsi="宋体" w:cs="宋体" w:hint="eastAsia"/>
-          <w:kern w:val="0"/>
-          <w:sz w:val="24"/>
-        </w:rPr>
-        <w:t>铧国战略电缆</w:t>
+      <w:proofErr w:type="gramStart"/>
+      <w:r>
+        <w:rPr>
+          <w:rFonts w:ascii="宋体" w:hAnsi="宋体" w:cs="宋体" w:hint="eastAsia"/>
+          <w:kern w:val="0"/>
+          <w:sz w:val="24"/>
+        </w:rPr>
+        <w:t>铧</w:t>
+      </w:r>
+      <w:proofErr w:type="gramEnd"/>
+      <w:r>
+        <w:rPr>
+          <w:rFonts w:ascii="宋体" w:hAnsi="宋体" w:cs="宋体" w:hint="eastAsia"/>
+          <w:kern w:val="0"/>
+          <w:sz w:val="24"/>
+        </w:rPr>
+        <w:t>国战略电缆</w:t>
       </w:r>
       <w:r>
         <w:rPr>
@@ -915,6 +931,7 @@
         </w:rPr>
         <w:t>合同》（以下简称“分项采购合同”，合同编号：</w:t>
       </w:r>
+      <w:proofErr w:type="gramStart"/>
       <w:r>
         <w:rPr>
           <w:rFonts w:ascii="宋体" w:hAnsi="宋体" w:cs="宋体" w:hint="eastAsia"/>
@@ -922,7 +939,17 @@
           <w:sz w:val="24"/>
           <w:u w:val="single"/>
         </w:rPr>
-        <w:t>铧国战略电缆</w:t>
+        <w:t>铧</w:t>
+      </w:r>
+      <w:proofErr w:type="gramEnd"/>
+      <w:r>
+        <w:rPr>
+          <w:rFonts w:ascii="宋体" w:hAnsi="宋体" w:cs="宋体" w:hint="eastAsia"/>
+          <w:kern w:val="0"/>
+          <w:sz w:val="24"/>
+          <w:u w:val="single"/>
+        </w:rPr>
+        <w:t>国战略电缆</w:t>
       </w:r>
       <w:r>
         <w:rPr>
@@ -1012,8 +1039,8 @@
       <w:pPr>
         <w:pStyle w:val="3"/>
       </w:pPr>
-      <w:bookmarkStart w:id="1" w:name="_Toc382300222"/>
-      <w:bookmarkStart w:id="2" w:name="_Toc423447819"/>
+      <w:bookmarkStart w:id="0" w:name="_Toc382300222"/>
+      <w:bookmarkStart w:id="1" w:name="_Toc423447819"/>
       <w:r>
         <w:rPr>
           <w:rFonts w:hint="eastAsia"/>
@@ -1032,8 +1059,8 @@
         </w:rPr>
         <w:t>交货时间与交货地点</w:t>
       </w:r>
+      <w:bookmarkEnd w:id="0"/>
       <w:bookmarkEnd w:id="1"/>
-      <w:bookmarkEnd w:id="2"/>
     </w:p>
     <w:p>
       <w:pPr>
@@ -1075,7 +1102,25 @@
           <w:kern w:val="0"/>
           <w:sz w:val="24"/>
         </w:rPr>
-        <w:t>前）具体交货时间以实际接收方发出的供货令或开工令为准。</w:t>
+        <w:t>前）具体交货时间以实际接收方发出的供货令或开</w:t>
+      </w:r>
+      <w:proofErr w:type="gramStart"/>
+      <w:r>
+        <w:rPr>
+          <w:rFonts w:ascii="宋体" w:hAnsi="宋体" w:cs="宋体" w:hint="eastAsia"/>
+          <w:kern w:val="0"/>
+          <w:sz w:val="24"/>
+        </w:rPr>
+        <w:t>工令</w:t>
+      </w:r>
+      <w:proofErr w:type="gramEnd"/>
+      <w:r>
+        <w:rPr>
+          <w:rFonts w:ascii="宋体" w:hAnsi="宋体" w:cs="宋体" w:hint="eastAsia"/>
+          <w:kern w:val="0"/>
+          <w:sz w:val="24"/>
+        </w:rPr>
+        <w:t>为准。</w:t>
       </w:r>
     </w:p>
     <w:p>
@@ -1150,8 +1195,8 @@
           <w:kern w:val="0"/>
         </w:rPr>
       </w:pPr>
-      <w:bookmarkStart w:id="3" w:name="_Toc382300223"/>
-      <w:bookmarkStart w:id="4" w:name="_Toc423447820"/>
+      <w:bookmarkStart w:id="2" w:name="_Toc382300223"/>
+      <w:bookmarkStart w:id="3" w:name="_Toc423447820"/>
       <w:r>
         <w:rPr>
           <w:rFonts w:hint="eastAsia"/>
@@ -1166,8 +1211,8 @@
         </w:rPr>
         <w:t>交货方式</w:t>
       </w:r>
+      <w:bookmarkEnd w:id="2"/>
       <w:bookmarkEnd w:id="3"/>
-      <w:bookmarkEnd w:id="4"/>
     </w:p>
     <w:p>
       <w:pPr>
@@ -1195,7 +1240,25 @@
           <w:sz w:val="24"/>
         </w:rPr>
         <w:tab/>
-        <w:t>供方必须按照实际接收方发出的供货令或开工令供货，并</w:t>
+        <w:t>供方必须按照实际接收方发出的供货令或开</w:t>
+      </w:r>
+      <w:proofErr w:type="gramStart"/>
+      <w:r>
+        <w:rPr>
+          <w:rFonts w:ascii="宋体" w:hAnsi="宋体" w:cs="宋体" w:hint="eastAsia"/>
+          <w:kern w:val="0"/>
+          <w:sz w:val="24"/>
+        </w:rPr>
+        <w:t>工令</w:t>
+      </w:r>
+      <w:proofErr w:type="gramEnd"/>
+      <w:r>
+        <w:rPr>
+          <w:rFonts w:ascii="宋体" w:hAnsi="宋体" w:cs="宋体" w:hint="eastAsia"/>
+          <w:kern w:val="0"/>
+          <w:sz w:val="24"/>
+        </w:rPr>
+        <w:t>供货，并</w:t>
       </w:r>
       <w:r>
         <w:rPr>
@@ -1292,15 +1355,33 @@
           <w:kern w:val="0"/>
           <w:sz w:val="24"/>
         </w:rPr>
-        <w:t>如供方未按照实际接收方要求的时间或地点供货，实际接收方有权代表需方对供方进行罚款，罚款金额由实际接收方报需方，需方核实后依约扣罚相关费用（需方同意延长交货时间的除外）。</w:t>
+        <w:t>如供方未按照实际接收方要求的时间或地点供货，实际接收方有权代表需方对供方进行罚款，罚款金额由实际</w:t>
+      </w:r>
+      <w:proofErr w:type="gramStart"/>
+      <w:r>
+        <w:rPr>
+          <w:rFonts w:ascii="宋体" w:hAnsi="宋体" w:cs="宋体" w:hint="eastAsia"/>
+          <w:kern w:val="0"/>
+          <w:sz w:val="24"/>
+        </w:rPr>
+        <w:t>接收方报需方</w:t>
+      </w:r>
+      <w:proofErr w:type="gramEnd"/>
+      <w:r>
+        <w:rPr>
+          <w:rFonts w:ascii="宋体" w:hAnsi="宋体" w:cs="宋体" w:hint="eastAsia"/>
+          <w:kern w:val="0"/>
+          <w:sz w:val="24"/>
+        </w:rPr>
+        <w:t>，需方核实后依约扣罚相关费用（需方同意延长交货时间的除外）。</w:t>
       </w:r>
     </w:p>
     <w:p>
       <w:pPr>
         <w:pStyle w:val="3"/>
       </w:pPr>
-      <w:bookmarkStart w:id="5" w:name="_Toc382300224"/>
-      <w:bookmarkStart w:id="6" w:name="_Toc423447821"/>
+      <w:bookmarkStart w:id="4" w:name="_Toc382300224"/>
+      <w:bookmarkStart w:id="5" w:name="_Toc423447821"/>
       <w:r>
         <w:rPr>
           <w:rFonts w:cs="宋体" w:hint="eastAsia"/>
@@ -1321,8 +1402,8 @@
         </w:rPr>
         <w:t>产品质量标准和要求</w:t>
       </w:r>
+      <w:bookmarkEnd w:id="4"/>
       <w:bookmarkEnd w:id="5"/>
-      <w:bookmarkEnd w:id="6"/>
     </w:p>
     <w:p>
       <w:pPr>
@@ -1339,7 +1420,23 @@
           <w:rFonts w:ascii="宋体" w:hAnsi="宋体" w:hint="eastAsia"/>
           <w:sz w:val="24"/>
         </w:rPr>
-        <w:t>3.1供方交付的产品质量须符合国家、地方、行业及需方相关规范、标准及技术要求，还应符合产品说明书所列标准和具备相应功能。若相关规范、标准及技术要求相互冲突，按较严格且需方认可的标准执行。</w:t>
+        <w:t>3.1供方交付的产品质量须符合国家、地方、行业及需方相关规范、标准及技术要求，还应符合产品说明书所列标准和具备相应功能。</w:t>
+      </w:r>
+      <w:proofErr w:type="gramStart"/>
+      <w:r>
+        <w:rPr>
+          <w:rFonts w:ascii="宋体" w:hAnsi="宋体" w:hint="eastAsia"/>
+          <w:sz w:val="24"/>
+        </w:rPr>
+        <w:t>若相关</w:t>
+      </w:r>
+      <w:proofErr w:type="gramEnd"/>
+      <w:r>
+        <w:rPr>
+          <w:rFonts w:ascii="宋体" w:hAnsi="宋体" w:hint="eastAsia"/>
+          <w:sz w:val="24"/>
+        </w:rPr>
+        <w:t>规范、标准及技术要求相互冲突，按较严格且需方认可的标准执行。</w:t>
       </w:r>
     </w:p>
     <w:p>
@@ -1505,8 +1602,8 @@
       <w:pPr>
         <w:pStyle w:val="3"/>
       </w:pPr>
-      <w:bookmarkStart w:id="7" w:name="_Toc382300225"/>
-      <w:bookmarkStart w:id="8" w:name="_Toc423447822"/>
+      <w:bookmarkStart w:id="6" w:name="_Toc382300225"/>
+      <w:bookmarkStart w:id="7" w:name="_Toc423447822"/>
       <w:r>
         <w:rPr>
           <w:rFonts w:hint="eastAsia"/>
@@ -1519,8 +1616,8 @@
         </w:rPr>
         <w:t>产品包装与运输</w:t>
       </w:r>
+      <w:bookmarkEnd w:id="6"/>
       <w:bookmarkEnd w:id="7"/>
-      <w:bookmarkEnd w:id="8"/>
     </w:p>
     <w:p>
       <w:pPr>
@@ -1537,7 +1634,23 @@
           <w:rFonts w:ascii="宋体" w:hAnsi="宋体" w:hint="eastAsia"/>
           <w:sz w:val="24"/>
         </w:rPr>
-        <w:t>4.1供方应提供产品运输至合同约定的最终目的地所需要的包装，以防止产品在转运中损坏或变质。这类包装应采取防潮、防晒、防锈、防腐蚀、防震动及防止其他损坏的必要保护措施，从而保护产品能够经受多次搬运、装卸及长途运输。供方应承担由于其包装或防护措施不当而引起的责任或费用，如产品的锈蚀、损坏和丢失等。</w:t>
+        <w:t>4.1供方应提供产品运输至合同约定的最终目的地所需要的包装，以防止产品在转运中损坏或变质。这类包装应采取防潮、防晒、防锈、防腐蚀、防震动及防止其他损坏的必要保护措施，从而保护产品能够经受多次搬运、装卸及长途运输。供方应承</w:t>
+      </w:r>
+      <w:proofErr w:type="gramStart"/>
+      <w:r>
+        <w:rPr>
+          <w:rFonts w:ascii="宋体" w:hAnsi="宋体" w:hint="eastAsia"/>
+          <w:sz w:val="24"/>
+        </w:rPr>
+        <w:t>担由于</w:t>
+      </w:r>
+      <w:proofErr w:type="gramEnd"/>
+      <w:r>
+        <w:rPr>
+          <w:rFonts w:ascii="宋体" w:hAnsi="宋体" w:hint="eastAsia"/>
+          <w:sz w:val="24"/>
+        </w:rPr>
+        <w:t>其包装或防护措施不当而引起的责任或费用，如产品的锈蚀、损坏和丢失等。</w:t>
       </w:r>
     </w:p>
     <w:p>
@@ -1598,8 +1711,8 @@
       <w:pPr>
         <w:pStyle w:val="3"/>
       </w:pPr>
-      <w:bookmarkStart w:id="9" w:name="_Toc382300226"/>
-      <w:bookmarkStart w:id="10" w:name="_Toc423447823"/>
+      <w:bookmarkStart w:id="8" w:name="_Toc382300226"/>
+      <w:bookmarkStart w:id="9" w:name="_Toc423447823"/>
       <w:r>
         <w:rPr>
           <w:rFonts w:hint="eastAsia"/>
@@ -1612,8 +1725,8 @@
         </w:rPr>
         <w:t>随附单证</w:t>
       </w:r>
+      <w:bookmarkEnd w:id="8"/>
       <w:bookmarkEnd w:id="9"/>
-      <w:bookmarkEnd w:id="10"/>
     </w:p>
     <w:p>
       <w:pPr>
@@ -1637,8 +1750,8 @@
       <w:pPr>
         <w:pStyle w:val="3"/>
       </w:pPr>
-      <w:bookmarkStart w:id="11" w:name="_Toc382300227"/>
-      <w:bookmarkStart w:id="12" w:name="_Toc423447824"/>
+      <w:bookmarkStart w:id="10" w:name="_Toc382300227"/>
+      <w:bookmarkStart w:id="11" w:name="_Toc423447824"/>
       <w:r>
         <w:rPr>
           <w:rFonts w:hint="eastAsia"/>
@@ -1652,8 +1765,8 @@
         </w:rPr>
         <w:t>产品检测</w:t>
       </w:r>
+      <w:bookmarkEnd w:id="10"/>
       <w:bookmarkEnd w:id="11"/>
-      <w:bookmarkEnd w:id="12"/>
     </w:p>
     <w:p>
       <w:pPr>
@@ -1731,8 +1844,8 @@
       <w:pPr>
         <w:pStyle w:val="3"/>
       </w:pPr>
-      <w:bookmarkStart w:id="13" w:name="_Toc382300228"/>
-      <w:bookmarkStart w:id="14" w:name="_Toc423447825"/>
+      <w:bookmarkStart w:id="12" w:name="_Toc382300228"/>
+      <w:bookmarkStart w:id="13" w:name="_Toc423447825"/>
       <w:r>
         <w:rPr>
           <w:rFonts w:hint="eastAsia"/>
@@ -1745,8 +1858,8 @@
         </w:rPr>
         <w:t>产品安装</w:t>
       </w:r>
+      <w:bookmarkEnd w:id="12"/>
       <w:bookmarkEnd w:id="13"/>
-      <w:bookmarkEnd w:id="14"/>
     </w:p>
     <w:p>
       <w:pPr>
@@ -1897,8 +2010,8 @@
       <w:pPr>
         <w:pStyle w:val="3"/>
       </w:pPr>
-      <w:bookmarkStart w:id="15" w:name="_Toc382300229"/>
-      <w:bookmarkStart w:id="16" w:name="_Toc423447826"/>
+      <w:bookmarkStart w:id="14" w:name="_Toc382300229"/>
+      <w:bookmarkStart w:id="15" w:name="_Toc423447826"/>
       <w:r>
         <w:rPr>
           <w:rFonts w:hint="eastAsia"/>
@@ -1911,8 +2024,8 @@
         </w:rPr>
         <w:t>产品验收</w:t>
       </w:r>
+      <w:bookmarkEnd w:id="14"/>
       <w:bookmarkEnd w:id="15"/>
-      <w:bookmarkEnd w:id="16"/>
     </w:p>
     <w:p>
       <w:pPr>
@@ -1930,7 +2043,23 @@
           <w:rFonts w:ascii="宋体" w:hAnsi="宋体" w:hint="eastAsia"/>
           <w:sz w:val="24"/>
         </w:rPr>
-        <w:t>8.1如需方要求提供样板的，供方应在本合同签订后15个日历天内按需方要求提供1套样板给需方，该样板由需方指定人员签字确认并封存，此作为产品验收标准之一。</w:t>
+        <w:t>8.1如需方要求提供样板的，供方应在本合同签订后15个</w:t>
+      </w:r>
+      <w:proofErr w:type="gramStart"/>
+      <w:r>
+        <w:rPr>
+          <w:rFonts w:ascii="宋体" w:hAnsi="宋体" w:hint="eastAsia"/>
+          <w:sz w:val="24"/>
+        </w:rPr>
+        <w:t>日历天</w:t>
+      </w:r>
+      <w:proofErr w:type="gramEnd"/>
+      <w:r>
+        <w:rPr>
+          <w:rFonts w:ascii="宋体" w:hAnsi="宋体" w:hint="eastAsia"/>
+          <w:sz w:val="24"/>
+        </w:rPr>
+        <w:t>内按需方要求提供1套样板给需方，该样板由需方指定人员签字确认并封存，此作为产品验收标准之一。</w:t>
       </w:r>
     </w:p>
     <w:p>
@@ -2045,6 +2174,7 @@
         </w:rPr>
         <w:t>2）初步验收完成后，实际接收方应及时组织相关单位对货物进行安装、调试。货物经安装、调试未发现质量问题且单体工程验收完毕后，实际接收方于15个</w:t>
       </w:r>
+      <w:proofErr w:type="gramStart"/>
       <w:r>
         <w:rPr>
           <w:rFonts w:ascii="宋体" w:hAnsi="宋体" w:hint="eastAsia"/>
@@ -2052,6 +2182,7 @@
         </w:rPr>
         <w:t>日历天</w:t>
       </w:r>
+      <w:proofErr w:type="gramEnd"/>
       <w:r>
         <w:rPr>
           <w:rFonts w:ascii="宋体" w:hAnsi="宋体" w:hint="eastAsia"/>
@@ -2082,7 +2213,23 @@
           <w:rFonts w:ascii="宋体" w:hAnsi="宋体" w:hint="eastAsia"/>
           <w:sz w:val="24"/>
         </w:rPr>
-        <w:t>8.4一切不符合验收标准或已损坏之产品，实际接收方均有权代表需方拒收，供方须按实际接收方项目部指示将不符合验收标准的产品运离施工现场，如供方不按实际接收方指示将前述产品运离现场，或经书面告知后仍不运离的，实际接收方有权对其进行清理，该类产品的毁损、灭失风险及由此产生的搬运费用等均由供方承担。</w:t>
+        <w:t>8.4一切不符合验收标准或已损坏之产品，实际接收方均有权代表需方拒收，供方须按实际接收</w:t>
+      </w:r>
+      <w:proofErr w:type="gramStart"/>
+      <w:r>
+        <w:rPr>
+          <w:rFonts w:ascii="宋体" w:hAnsi="宋体" w:hint="eastAsia"/>
+          <w:sz w:val="24"/>
+        </w:rPr>
+        <w:t>方项目</w:t>
+      </w:r>
+      <w:proofErr w:type="gramEnd"/>
+      <w:r>
+        <w:rPr>
+          <w:rFonts w:ascii="宋体" w:hAnsi="宋体" w:hint="eastAsia"/>
+          <w:sz w:val="24"/>
+        </w:rPr>
+        <w:t>部指示将不符合验收标准的产品运离施工现场，如供方不按实际接收方指示将前述产品运离现场，或经书面告知后仍不运离的，实际接收方有权对其进行清理，该类产品的毁损、灭失风险及由此产生的搬运费用等均由供方承担。</w:t>
       </w:r>
     </w:p>
     <w:p>
@@ -2102,12 +2249,21 @@
         <w:lastRenderedPageBreak/>
         <w:t>8.5如需方或实际接收方认为有必要在货物生产或制造过程中派员到生产工厂进行监制，或在货物发货前派员</w:t>
       </w:r>
-      <w:r>
-        <w:rPr>
-          <w:rFonts w:ascii="宋体" w:hAnsi="宋体" w:hint="eastAsia"/>
-          <w:sz w:val="24"/>
-        </w:rPr>
-        <w:t>赴生产工厂进行预验收，供方应予以积极配合并对监制或预验收工作提供方便。</w:t>
+      <w:proofErr w:type="gramStart"/>
+      <w:r>
+        <w:rPr>
+          <w:rFonts w:ascii="宋体" w:hAnsi="宋体" w:hint="eastAsia"/>
+          <w:sz w:val="24"/>
+        </w:rPr>
+        <w:t>赴生产</w:t>
+      </w:r>
+      <w:proofErr w:type="gramEnd"/>
+      <w:r>
+        <w:rPr>
+          <w:rFonts w:ascii="宋体" w:hAnsi="宋体" w:hint="eastAsia"/>
+          <w:sz w:val="24"/>
+        </w:rPr>
+        <w:t>工厂进行预验收，供方应予以积极配合并对监制或预验收工作提供方便。</w:t>
       </w:r>
     </w:p>
     <w:p>
@@ -2119,8 +2275,8 @@
           <w:bCs w:val="0"/>
         </w:rPr>
       </w:pPr>
-      <w:bookmarkStart w:id="17" w:name="_Toc382300230"/>
-      <w:bookmarkStart w:id="18" w:name="_Toc423447827"/>
+      <w:bookmarkStart w:id="16" w:name="_Toc382300230"/>
+      <w:bookmarkStart w:id="17" w:name="_Toc423447827"/>
       <w:r>
         <w:t xml:space="preserve">9. </w:t>
       </w:r>
@@ -2153,7 +2309,23 @@
           <w:rFonts w:ascii="宋体" w:hAnsi="宋体" w:hint="eastAsia"/>
           <w:sz w:val="24"/>
         </w:rPr>
-        <w:t>、《工程款支付审批表》一并由实际接收方初步审核，审核完毕后由实际接收方将初审完成的货款申请资料交需方复核，需方复核后依约支付货款。</w:t>
+        <w:t>、《工程款支付审批表》一并由实际接收</w:t>
+      </w:r>
+      <w:proofErr w:type="gramStart"/>
+      <w:r>
+        <w:rPr>
+          <w:rFonts w:ascii="宋体" w:hAnsi="宋体" w:hint="eastAsia"/>
+          <w:sz w:val="24"/>
+        </w:rPr>
+        <w:t>方初步</w:t>
+      </w:r>
+      <w:proofErr w:type="gramEnd"/>
+      <w:r>
+        <w:rPr>
+          <w:rFonts w:ascii="宋体" w:hAnsi="宋体" w:hint="eastAsia"/>
+          <w:sz w:val="24"/>
+        </w:rPr>
+        <w:t>审核，审核完毕后由实际接收方将初审完成的货款申请资料交需方复核，需方复核后依约支付货款。</w:t>
       </w:r>
     </w:p>
     <w:p>
@@ -2173,12 +2345,21 @@
         </w:rPr>
         <w:t>9.2供方取得《验收合格证明书》或《工程竣工验收证明书》后可按最终验收合格产品的数量申请结算款，相关申请资料由实际接收</w:t>
       </w:r>
-      <w:r>
-        <w:rPr>
-          <w:rFonts w:ascii="宋体" w:hAnsi="宋体" w:hint="eastAsia"/>
-          <w:sz w:val="24"/>
-        </w:rPr>
-        <w:t>方初步审核，审核完毕后由实际接收方将初审完成的结算申请资料交需方复核，需方复核后依约支付结算款。</w:t>
+      <w:proofErr w:type="gramStart"/>
+      <w:r>
+        <w:rPr>
+          <w:rFonts w:ascii="宋体" w:hAnsi="宋体" w:hint="eastAsia"/>
+          <w:sz w:val="24"/>
+        </w:rPr>
+        <w:t>方初步</w:t>
+      </w:r>
+      <w:proofErr w:type="gramEnd"/>
+      <w:r>
+        <w:rPr>
+          <w:rFonts w:ascii="宋体" w:hAnsi="宋体" w:hint="eastAsia"/>
+          <w:sz w:val="24"/>
+        </w:rPr>
+        <w:t>审核，审核完毕后由实际接收方将初审完成的结算申请资料交需方复核，需方复核后依约支付结算款。</w:t>
       </w:r>
     </w:p>
     <w:p>
@@ -2195,8 +2376,8 @@
         </w:rPr>
         <w:t>．产品保修及维护</w:t>
       </w:r>
+      <w:bookmarkEnd w:id="16"/>
       <w:bookmarkEnd w:id="17"/>
-      <w:bookmarkEnd w:id="18"/>
     </w:p>
     <w:p>
       <w:pPr>
@@ -2228,7 +2409,23 @@
           <w:rFonts w:ascii="宋体" w:hAnsi="宋体" w:hint="eastAsia"/>
           <w:sz w:val="24"/>
         </w:rPr>
-        <w:t>年，自全部产品安装调试完毕且实际接收方向供方签发《验收合格证明书》</w:t>
+        <w:t>年，</w:t>
+      </w:r>
+      <w:proofErr w:type="gramStart"/>
+      <w:r>
+        <w:rPr>
+          <w:rFonts w:ascii="宋体" w:hAnsi="宋体" w:hint="eastAsia"/>
+          <w:sz w:val="24"/>
+        </w:rPr>
+        <w:t>自全部</w:t>
+      </w:r>
+      <w:proofErr w:type="gramEnd"/>
+      <w:r>
+        <w:rPr>
+          <w:rFonts w:ascii="宋体" w:hAnsi="宋体" w:hint="eastAsia"/>
+          <w:sz w:val="24"/>
+        </w:rPr>
+        <w:t>产品安装调试完毕且实际接收方向供方签发《验收合格证明书》</w:t>
       </w:r>
       <w:r>
         <w:rPr>
@@ -2294,12 +2491,21 @@
         </w:rPr>
         <w:t>10.3供方应在全国统一售后服务之外向</w:t>
       </w:r>
-      <w:r>
-        <w:rPr>
-          <w:rFonts w:ascii="宋体" w:hAnsi="宋体" w:hint="eastAsia"/>
-          <w:sz w:val="24"/>
-        </w:rPr>
-        <w:t>各实际接收方派驻专门维修事务人员，遇有维修事项时，应及时签收维修（或供货）书面通知并履行保修义务。供方联系方式详见本合同附件</w:t>
+      <w:proofErr w:type="gramStart"/>
+      <w:r>
+        <w:rPr>
+          <w:rFonts w:ascii="宋体" w:hAnsi="宋体" w:hint="eastAsia"/>
+          <w:sz w:val="24"/>
+        </w:rPr>
+        <w:t>各实际</w:t>
+      </w:r>
+      <w:proofErr w:type="gramEnd"/>
+      <w:r>
+        <w:rPr>
+          <w:rFonts w:ascii="宋体" w:hAnsi="宋体" w:hint="eastAsia"/>
+          <w:sz w:val="24"/>
+        </w:rPr>
+        <w:t>接收方派驻专门维修事务人员，遇有维修事项时，应及时签收维修（或供货）书面通知并履行保修义务。供方联系方式详见本合同附件</w:t>
       </w:r>
       <w:r>
         <w:rPr>
@@ -2344,12 +2550,21 @@
         </w:rPr>
         <w:t>10.5通过供方预留的地址以快递方式送达的，快递发出后3个</w:t>
       </w:r>
-      <w:r>
-        <w:rPr>
-          <w:rFonts w:ascii="宋体" w:hAnsi="宋体" w:hint="eastAsia"/>
-          <w:sz w:val="24"/>
-        </w:rPr>
-        <w:t>日历天视为送达，无法送达、退回或者拒收均视为送达；将通知发至供方预留的电子邮箱即视为送达；将通知传真至供方预留的传真号码视为送达。</w:t>
+      <w:proofErr w:type="gramStart"/>
+      <w:r>
+        <w:rPr>
+          <w:rFonts w:ascii="宋体" w:hAnsi="宋体" w:hint="eastAsia"/>
+          <w:sz w:val="24"/>
+        </w:rPr>
+        <w:t>日历天</w:t>
+      </w:r>
+      <w:proofErr w:type="gramEnd"/>
+      <w:r>
+        <w:rPr>
+          <w:rFonts w:ascii="宋体" w:hAnsi="宋体" w:hint="eastAsia"/>
+          <w:sz w:val="24"/>
+        </w:rPr>
+        <w:t>视为送达，无法送达、退回或者拒收均视为送达；将通知发至供方预留的电子邮箱即视为送达；将通知传真至供方预留的传真号码视为送达。</w:t>
       </w:r>
     </w:p>
     <w:p>
@@ -2370,12 +2585,21 @@
         <w:lastRenderedPageBreak/>
         <w:t>10.6供方应在收到维修（或供货）通知后2个</w:t>
       </w:r>
-      <w:r>
-        <w:rPr>
-          <w:rFonts w:ascii="宋体" w:hAnsi="宋体" w:hint="eastAsia"/>
-          <w:sz w:val="24"/>
-        </w:rPr>
-        <w:t>日历天内进行维修（或供货），当发生影响业主正常居住或生活的紧急维修事项时，供方应在</w:t>
+      <w:proofErr w:type="gramStart"/>
+      <w:r>
+        <w:rPr>
+          <w:rFonts w:ascii="宋体" w:hAnsi="宋体" w:hint="eastAsia"/>
+          <w:sz w:val="24"/>
+        </w:rPr>
+        <w:t>日历天</w:t>
+      </w:r>
+      <w:proofErr w:type="gramEnd"/>
+      <w:r>
+        <w:rPr>
+          <w:rFonts w:ascii="宋体" w:hAnsi="宋体" w:hint="eastAsia"/>
+          <w:sz w:val="24"/>
+        </w:rPr>
+        <w:t>内进行维修（或供货），当发生影响业主正常居住或生活的紧急维修事项时，供方应在</w:t>
       </w:r>
       <w:r>
         <w:rPr>
@@ -2488,7 +2712,25 @@
           <w:kern w:val="0"/>
           <w:sz w:val="24"/>
         </w:rPr>
-        <w:t>11.2供方未按实际接收方供货令或开工令上的时间交货的，每逾期1个日历天，须向需方支付人民币</w:t>
+        <w:t>11.2供方未按实际接收方供货令或开</w:t>
+      </w:r>
+      <w:proofErr w:type="gramStart"/>
+      <w:r>
+        <w:rPr>
+          <w:rFonts w:ascii="宋体" w:hAnsi="宋体" w:cs="宋体" w:hint="eastAsia"/>
+          <w:kern w:val="0"/>
+          <w:sz w:val="24"/>
+        </w:rPr>
+        <w:t>工令</w:t>
+      </w:r>
+      <w:proofErr w:type="gramEnd"/>
+      <w:r>
+        <w:rPr>
+          <w:rFonts w:ascii="宋体" w:hAnsi="宋体" w:cs="宋体" w:hint="eastAsia"/>
+          <w:kern w:val="0"/>
+          <w:sz w:val="24"/>
+        </w:rPr>
+        <w:t>上的时间交货的，每逾期1个日历天，须向需方支付人民币</w:t>
       </w:r>
       <w:r>
         <w:rPr>
@@ -2504,7 +2746,25 @@
           <w:kern w:val="0"/>
           <w:sz w:val="24"/>
         </w:rPr>
-        <w:t xml:space="preserve">,000.00 元的违约金；如逾期交货累计超过7个日历天或导致项目移交至关联工序延误的，需方有权减少供方供货数量或终止战略合作协议及本项目分项采购合同（所需货物需方可从其他供应商处采购），同时需方有权要求供方按本项目分项采购合同暂定总价的10%向需方支付违约金。如供方造成的需方及实际接收方损失超过前述金额的，需方有权另行追偿。（若供方逾期交货未影响项目移交至关联工序的，可不视为供货延误）。 </w:t>
+        <w:t>,000.00 元的违约金；如逾期交货累计超过7个</w:t>
+      </w:r>
+      <w:proofErr w:type="gramStart"/>
+      <w:r>
+        <w:rPr>
+          <w:rFonts w:ascii="宋体" w:hAnsi="宋体" w:cs="宋体" w:hint="eastAsia"/>
+          <w:kern w:val="0"/>
+          <w:sz w:val="24"/>
+        </w:rPr>
+        <w:t>日历天</w:t>
+      </w:r>
+      <w:proofErr w:type="gramEnd"/>
+      <w:r>
+        <w:rPr>
+          <w:rFonts w:ascii="宋体" w:hAnsi="宋体" w:cs="宋体" w:hint="eastAsia"/>
+          <w:kern w:val="0"/>
+          <w:sz w:val="24"/>
+        </w:rPr>
+        <w:t xml:space="preserve">或导致项目移交至关联工序延误的，需方有权减少供方供货数量或终止战略合作协议及本项目分项采购合同（所需货物需方可从其他供应商处采购），同时需方有权要求供方按本项目分项采购合同暂定总价的10%向需方支付违约金。如供方造成的需方及实际接收方损失超过前述金额的，需方有权另行追偿。（若供方逾期交货未影响项目移交至关联工序的，可不视为供货延误）。 </w:t>
       </w:r>
     </w:p>
     <w:p>
@@ -2604,8 +2864,8 @@
           <w:kern w:val="0"/>
         </w:rPr>
       </w:pPr>
-      <w:bookmarkStart w:id="19" w:name="_Toc382300231"/>
-      <w:bookmarkStart w:id="20" w:name="_Toc423447828"/>
+      <w:bookmarkStart w:id="18" w:name="_Toc382300231"/>
+      <w:bookmarkStart w:id="19" w:name="_Toc423447828"/>
       <w:r>
         <w:rPr>
           <w:rFonts w:hint="eastAsia"/>
@@ -2615,15 +2875,15 @@
       <w:r>
         <w:t xml:space="preserve">.  </w:t>
       </w:r>
+      <w:bookmarkEnd w:id="18"/>
+      <w:r>
+        <w:rPr>
+          <w:rFonts w:cs="宋体" w:hint="eastAsia"/>
+          <w:kern w:val="0"/>
+        </w:rPr>
+        <w:t>其他</w:t>
+      </w:r>
       <w:bookmarkEnd w:id="19"/>
-      <w:r>
-        <w:rPr>
-          <w:rFonts w:cs="宋体" w:hint="eastAsia"/>
-          <w:kern w:val="0"/>
-        </w:rPr>
-        <w:t>其他</w:t>
-      </w:r>
-      <w:bookmarkEnd w:id="20"/>
     </w:p>
     <w:p>
       <w:pPr>
@@ -2870,7 +3130,25 @@
           <w:kern w:val="0"/>
           <w:sz w:val="24"/>
         </w:rPr>
-        <w:t>实际接收方持贰份，自三方法定代表人或授权代表签字（或签章），并加盖公章（或合同专用章）</w:t>
+        <w:t>实际接收方持贰份，自</w:t>
+      </w:r>
+      <w:proofErr w:type="gramStart"/>
+      <w:r>
+        <w:rPr>
+          <w:rFonts w:ascii="宋体" w:hAnsi="宋体" w:cs="宋体" w:hint="eastAsia"/>
+          <w:kern w:val="0"/>
+          <w:sz w:val="24"/>
+        </w:rPr>
+        <w:t>三方法</w:t>
+      </w:r>
+      <w:proofErr w:type="gramEnd"/>
+      <w:r>
+        <w:rPr>
+          <w:rFonts w:ascii="宋体" w:hAnsi="宋体" w:cs="宋体" w:hint="eastAsia"/>
+          <w:kern w:val="0"/>
+          <w:sz w:val="24"/>
+        </w:rPr>
+        <w:t>定代表人或授权代表签字（或签章），并加盖公章（或合同专用章）</w:t>
       </w:r>
       <w:r>
         <w:rPr>
@@ -2916,13 +3194,23 @@
         </w:rPr>
         <w:t>本合同条款为战略合作协议、分项采购合同的组成部分，本合同</w:t>
       </w:r>
-      <w:r>
-        <w:rPr>
-          <w:rFonts w:ascii="宋体" w:hAnsi="宋体" w:cs="宋体" w:hint="eastAsia"/>
-          <w:kern w:val="0"/>
-          <w:sz w:val="24"/>
-        </w:rPr>
-        <w:t>效力受战略合作协议、分项采购合同的约束，合同内容不得与战略合作协议、分项采购合同相冲突，若有冲突则以战略合作协议、分项采购合同约定为准。</w:t>
+      <w:proofErr w:type="gramStart"/>
+      <w:r>
+        <w:rPr>
+          <w:rFonts w:ascii="宋体" w:hAnsi="宋体" w:cs="宋体" w:hint="eastAsia"/>
+          <w:kern w:val="0"/>
+          <w:sz w:val="24"/>
+        </w:rPr>
+        <w:t>效力受战略</w:t>
+      </w:r>
+      <w:proofErr w:type="gramEnd"/>
+      <w:r>
+        <w:rPr>
+          <w:rFonts w:ascii="宋体" w:hAnsi="宋体" w:cs="宋体" w:hint="eastAsia"/>
+          <w:kern w:val="0"/>
+          <w:sz w:val="24"/>
+        </w:rPr>
+        <w:t>合作协议、分项采购合同的约束，合同内容不得与战略合作协议、分项采购合同相冲突，若有冲突则以战略合作协议、分项采购合同约定为准。</w:t>
       </w:r>
     </w:p>
     <w:p>
@@ -3487,8 +3775,8 @@
       <w:pPr>
         <w:pStyle w:val="3"/>
       </w:pPr>
-      <w:bookmarkStart w:id="21" w:name="_Toc382300232"/>
-      <w:bookmarkStart w:id="22" w:name="_Toc423447829"/>
+      <w:bookmarkStart w:id="20" w:name="_Toc382300232"/>
+      <w:bookmarkStart w:id="21" w:name="_Toc423447829"/>
       <w:r>
         <w:rPr>
           <w:rFonts w:hint="eastAsia"/>
@@ -3504,8 +3792,8 @@
         </w:rPr>
         <w:t>：初步验收证明书</w:t>
       </w:r>
+      <w:bookmarkEnd w:id="20"/>
       <w:bookmarkEnd w:id="21"/>
-      <w:bookmarkEnd w:id="22"/>
     </w:p>
     <w:p>
       <w:pPr>
@@ -3929,7 +4217,23 @@
                 <w:rFonts w:ascii="宋体" w:hAnsi="宋体" w:hint="eastAsia"/>
                 <w:szCs w:val="21"/>
               </w:rPr>
-              <w:t>供货令或开工令上所载明的交货时间</w:t>
+              <w:t>供货令或开</w:t>
+            </w:r>
+            <w:proofErr w:type="gramStart"/>
+            <w:r>
+              <w:rPr>
+                <w:rFonts w:ascii="宋体" w:hAnsi="宋体" w:hint="eastAsia"/>
+                <w:szCs w:val="21"/>
+              </w:rPr>
+              <w:t>工令</w:t>
+            </w:r>
+            <w:proofErr w:type="gramEnd"/>
+            <w:r>
+              <w:rPr>
+                <w:rFonts w:ascii="宋体" w:hAnsi="宋体" w:hint="eastAsia"/>
+                <w:szCs w:val="21"/>
+              </w:rPr>
+              <w:t>上所载明的交货时间</w:t>
             </w:r>
           </w:p>
         </w:tc>
@@ -4582,8 +4886,8 @@
       <w:pPr>
         <w:pStyle w:val="3"/>
       </w:pPr>
-      <w:bookmarkStart w:id="23" w:name="_Toc382300233"/>
-      <w:bookmarkStart w:id="24" w:name="_Toc423447830"/>
+      <w:bookmarkStart w:id="22" w:name="_Toc382300233"/>
+      <w:bookmarkStart w:id="23" w:name="_Toc423447830"/>
       <w:r>
         <w:rPr>
           <w:rFonts w:hint="eastAsia"/>
@@ -4600,8 +4904,8 @@
         </w:rPr>
         <w:t>：验收合格证明书</w:t>
       </w:r>
+      <w:bookmarkEnd w:id="22"/>
       <w:bookmarkEnd w:id="23"/>
-      <w:bookmarkEnd w:id="24"/>
     </w:p>
     <w:p>
       <w:pPr>
@@ -5585,8 +5889,8 @@
       <w:pPr>
         <w:pStyle w:val="3"/>
       </w:pPr>
-      <w:bookmarkStart w:id="25" w:name="_Toc382300234"/>
-      <w:bookmarkStart w:id="26" w:name="_Toc423447831"/>
+      <w:bookmarkStart w:id="24" w:name="_Toc382300234"/>
+      <w:bookmarkStart w:id="25" w:name="_Toc423447831"/>
       <w:r>
         <w:rPr>
           <w:rFonts w:hint="eastAsia"/>
@@ -5603,8 +5907,8 @@
         </w:rPr>
         <w:t>：供方、实际接收方联系方式</w:t>
       </w:r>
+      <w:bookmarkEnd w:id="24"/>
       <w:bookmarkEnd w:id="25"/>
-      <w:bookmarkEnd w:id="26"/>
     </w:p>
     <w:p>
       <w:pPr>
@@ -5850,6 +6154,7 @@
           <w:p>
             <w:pPr>
               <w:spacing w:line="300" w:lineRule="exact"/>
+              <w:jc w:val="center"/>
               <w:rPr>
                 <w:sz w:val="24"/>
               </w:rPr>
@@ -5888,6 +6193,7 @@
           <w:p>
             <w:pPr>
               <w:spacing w:line="300" w:lineRule="exact"/>
+              <w:jc w:val="center"/>
               <w:rPr>
                 <w:sz w:val="24"/>
               </w:rPr>
@@ -6483,7 +6789,6 @@
                 <w:color w:val="FF0000"/>
                 <w:kern w:val="0"/>
                 <w:sz w:val="24"/>
-                <w:u w:val="single"/>
               </w:rPr>
               <w:t>{项目</w:t>
             </w:r>
@@ -6493,7 +6798,6 @@
                 <w:color w:val="FF0000"/>
                 <w:kern w:val="0"/>
                 <w:sz w:val="24"/>
-                <w:u w:val="single"/>
               </w:rPr>
               <w:t>负责人</w:t>
             </w:r>
@@ -6503,7 +6807,6 @@
                 <w:color w:val="FF0000"/>
                 <w:kern w:val="0"/>
                 <w:sz w:val="24"/>
-                <w:u w:val="single"/>
               </w:rPr>
               <w:t>}</w:t>
             </w:r>
@@ -6633,7 +6936,10 @@
       </w:pPr>
     </w:p>
     <w:p/>
-    <w:p/>
+    <w:p>
+      <w:bookmarkStart w:id="26" w:name="_GoBack"/>
+      <w:bookmarkEnd w:id="26"/>
+    </w:p>
     <w:p/>
     <w:p/>
     <w:p/>
@@ -6705,7 +7011,7 @@
             <w:noProof/>
             <w:lang w:val="zh-CN"/>
           </w:rPr>
-          <w:t>1</w:t>
+          <w:t>11</w:t>
         </w:r>
         <w:r>
           <w:fldChar w:fldCharType="end"/>

</xml_diff>